<commit_message>
build + modif doc
</commit_message>
<xml_diff>
--- a/streetFighter/Assets/docs/DocumentationTechnique.docx
+++ b/streetFighter/Assets/docs/DocumentationTechnique.docx
@@ -6,8 +6,6 @@
       <w:pPr>
         <w:pStyle w:val="Titre"/>
       </w:pPr>
-      <w:bookmarkStart w:id="0" w:name="_GoBack"/>
-      <w:bookmarkEnd w:id="0"/>
       <w:r>
         <w:t>Documentation Technique</w:t>
       </w:r>
@@ -17,8 +15,13 @@
         <w:pStyle w:val="Titre1"/>
       </w:pPr>
       <w:r>
-        <w:t>Installation d'unity</w:t>
-      </w:r>
+        <w:t>Installation d'</w:t>
+      </w:r>
+      <w:proofErr w:type="spellStart"/>
+      <w:r>
+        <w:t>unity</w:t>
+      </w:r>
+      <w:proofErr w:type="spellEnd"/>
       <w:r>
         <w:t xml:space="preserve"> et </w:t>
       </w:r>
@@ -30,11 +33,32 @@
       <w:r>
         <w:t xml:space="preserve">Pour ce projet on a utilisé </w:t>
       </w:r>
-      <w:r>
-        <w:t xml:space="preserve">unity. </w:t>
-      </w:r>
-      <w:r>
-        <w:t>Pour utiliser unity il vous faudra unity hub (</w:t>
+      <w:proofErr w:type="spellStart"/>
+      <w:r>
+        <w:t>unity</w:t>
+      </w:r>
+      <w:proofErr w:type="spellEnd"/>
+      <w:r>
+        <w:t xml:space="preserve">. </w:t>
+      </w:r>
+      <w:r>
+        <w:t xml:space="preserve">Pour utiliser </w:t>
+      </w:r>
+      <w:proofErr w:type="spellStart"/>
+      <w:r>
+        <w:t>unity</w:t>
+      </w:r>
+      <w:proofErr w:type="spellEnd"/>
+      <w:r>
+        <w:t xml:space="preserve"> il vous faudra </w:t>
+      </w:r>
+      <w:proofErr w:type="spellStart"/>
+      <w:r>
+        <w:t>unity</w:t>
+      </w:r>
+      <w:proofErr w:type="spellEnd"/>
+      <w:r>
+        <w:t xml:space="preserve"> hub (</w:t>
       </w:r>
       <w:hyperlink r:id="rId8" w:history="1">
         <w:r>
@@ -48,7 +72,15 @@
         <w:t xml:space="preserve">) et il vous faudra ensuite la version 2020.3.17f1 </w:t>
       </w:r>
       <w:r>
-        <w:t xml:space="preserve">d'unity </w:t>
+        <w:t>d'</w:t>
+      </w:r>
+      <w:proofErr w:type="spellStart"/>
+      <w:r>
+        <w:t>unity</w:t>
+      </w:r>
+      <w:proofErr w:type="spellEnd"/>
+      <w:r>
+        <w:t xml:space="preserve"> </w:t>
       </w:r>
       <w:r>
         <w:t>(</w:t>
@@ -85,7 +117,15 @@
         </w:r>
       </w:hyperlink>
       <w:r>
-        <w:t>. Si vous utilisez cet IDE il vous faudra installez les outils de développement de jeux avec Unity si vous voulez avoir l'</w:t>
+        <w:t xml:space="preserve">. Si vous utilisez cet IDE il vous faudra installez les outils de développement de jeux avec </w:t>
+      </w:r>
+      <w:proofErr w:type="spellStart"/>
+      <w:r>
+        <w:t>Unity</w:t>
+      </w:r>
+      <w:proofErr w:type="spellEnd"/>
+      <w:r>
+        <w:t xml:space="preserve"> si vous voulez avoir l'</w:t>
       </w:r>
       <w:r>
         <w:t>auto complétion</w:t>
@@ -116,7 +156,15 @@
         <w:t>incipale</w:t>
       </w:r>
       <w:r>
-        <w:t xml:space="preserve"> (Battle.unity)</w:t>
+        <w:t xml:space="preserve"> (</w:t>
+      </w:r>
+      <w:proofErr w:type="spellStart"/>
+      <w:r>
+        <w:t>Battle.unity</w:t>
+      </w:r>
+      <w:proofErr w:type="spellEnd"/>
+      <w:r>
+        <w:t>)</w:t>
       </w:r>
       <w:r>
         <w:t>.</w:t>
@@ -270,7 +318,15 @@
         <w:t>Nous avons la première partie</w:t>
       </w:r>
       <w:r>
-        <w:t xml:space="preserve"> "map" </w:t>
+        <w:t xml:space="preserve"> "</w:t>
+      </w:r>
+      <w:proofErr w:type="spellStart"/>
+      <w:r>
+        <w:t>map</w:t>
+      </w:r>
+      <w:proofErr w:type="spellEnd"/>
+      <w:r>
+        <w:t xml:space="preserve">" </w:t>
       </w:r>
       <w:r>
         <w:t>qui est composé</w:t>
@@ -505,10 +561,42 @@
         </w:drawing>
       </w:r>
       <w:r>
-        <w:t xml:space="preserve">Il y a ensuite "EventSystem" qui gère tout plein d'évènement du jeu, nous n'y avons pas touché a par pour mettre la musique, et il y a "SpawnPlayers" qui est un GameObject qui </w:t>
-      </w:r>
-      <w:r>
-        <w:t>est là que pour supporter le script du spawn de joueurs, il n'a aucun impact sur le jeu de façon visuelle</w:t>
+        <w:t>Il y a ensuite "</w:t>
+      </w:r>
+      <w:proofErr w:type="spellStart"/>
+      <w:r>
+        <w:t>EventSystem</w:t>
+      </w:r>
+      <w:proofErr w:type="spellEnd"/>
+      <w:r>
+        <w:t>" qui gère tout plein d'évènement du jeu, nous n'y avons pas touché a par pour mettre la musique, et il y a "</w:t>
+      </w:r>
+      <w:proofErr w:type="spellStart"/>
+      <w:r>
+        <w:t>SpawnPlayers</w:t>
+      </w:r>
+      <w:proofErr w:type="spellEnd"/>
+      <w:r>
+        <w:t xml:space="preserve">" qui est un </w:t>
+      </w:r>
+      <w:proofErr w:type="spellStart"/>
+      <w:r>
+        <w:t>GameObject</w:t>
+      </w:r>
+      <w:proofErr w:type="spellEnd"/>
+      <w:r>
+        <w:t xml:space="preserve"> qui </w:t>
+      </w:r>
+      <w:r>
+        <w:t xml:space="preserve">est là que pour supporter le script du </w:t>
+      </w:r>
+      <w:proofErr w:type="spellStart"/>
+      <w:r>
+        <w:t>spawn</w:t>
+      </w:r>
+      <w:proofErr w:type="spellEnd"/>
+      <w:r>
+        <w:t xml:space="preserve"> de joueurs, il n'a aucun impact sur le jeu de façon visuelle</w:t>
       </w:r>
       <w:r>
         <w:t xml:space="preserve">. </w:t>
@@ -594,29 +682,109 @@
         <w:t xml:space="preserve"> ensuite </w:t>
       </w:r>
       <w:r>
-        <w:t xml:space="preserve">la partie "Grid" qui a </w:t>
-      </w:r>
-      <w:r>
-        <w:t>permis de faire la map visuelle.</w:t>
-      </w:r>
-      <w:r>
-        <w:t xml:space="preserve"> C'est le GameObject qui gère la tilepalette qui est une </w:t>
-      </w:r>
-      <w:r>
-        <w:t>manière de créé des maps. Pour ce faire il a fallu découper une image contenant chaque texture sous forme de carré, puis importer chaque texture - donc morceau de l'image initiale – dans la "Tile Palette" ce qui permet ensuite de les insérer sur la scène de jeu.</w:t>
+        <w:t>la partie "</w:t>
+      </w:r>
+      <w:proofErr w:type="spellStart"/>
+      <w:r>
+        <w:t>Grid</w:t>
+      </w:r>
+      <w:proofErr w:type="spellEnd"/>
+      <w:r>
+        <w:t xml:space="preserve">" qui a </w:t>
+      </w:r>
+      <w:r>
+        <w:t xml:space="preserve">permis de faire la </w:t>
+      </w:r>
+      <w:proofErr w:type="spellStart"/>
+      <w:r>
+        <w:t>map</w:t>
+      </w:r>
+      <w:proofErr w:type="spellEnd"/>
+      <w:r>
+        <w:t xml:space="preserve"> visuelle.</w:t>
+      </w:r>
+      <w:r>
+        <w:t xml:space="preserve"> C'est le </w:t>
+      </w:r>
+      <w:proofErr w:type="spellStart"/>
+      <w:r>
+        <w:t>GameObject</w:t>
+      </w:r>
+      <w:proofErr w:type="spellEnd"/>
+      <w:r>
+        <w:t xml:space="preserve"> qui gère la tilepalette qui est une </w:t>
+      </w:r>
+      <w:r>
+        <w:t xml:space="preserve">manière de créé des </w:t>
+      </w:r>
+      <w:proofErr w:type="spellStart"/>
+      <w:r>
+        <w:t>maps</w:t>
+      </w:r>
+      <w:proofErr w:type="spellEnd"/>
+      <w:r>
+        <w:t>. Pour ce faire il a fallu découper une image contenant chaque texture sous forme de carré, puis importer chaque texture - donc morceau de l'image initiale – dans la "</w:t>
+      </w:r>
+      <w:proofErr w:type="spellStart"/>
+      <w:r>
+        <w:t>Tile</w:t>
+      </w:r>
+      <w:proofErr w:type="spellEnd"/>
+      <w:r>
+        <w:t xml:space="preserve"> Palette" ce qui permet ensuite de les insérer sur la scène de jeu.</w:t>
       </w:r>
       <w:r>
         <w:br/>
-        <w:t>En ce qui concerne les texture il est aussi possible de les superposer les unes sur les autres pour faire par exemple apparaitre l'échelle par-dessus le background, pour ce faire il faut faire plusieurs Tilemap et modifier</w:t>
+        <w:t xml:space="preserve">En ce qui concerne les texture il est aussi possible de les superposer les unes sur les autres pour faire par exemple apparaitre l'échelle par-dessus le background, pour ce faire il faut faire plusieurs </w:t>
+      </w:r>
+      <w:proofErr w:type="spellStart"/>
+      <w:r>
+        <w:t>Tilemap</w:t>
+      </w:r>
+      <w:proofErr w:type="spellEnd"/>
+      <w:r>
+        <w:t xml:space="preserve"> et modifier</w:t>
       </w:r>
       <w:r>
         <w:t xml:space="preserve"> </w:t>
       </w:r>
       <w:r>
-        <w:t>leur "Order in Layer" : l'image avec un order à 4 apparaitra devant une à 0.</w:t>
-      </w:r>
-      <w:r>
-        <w:t xml:space="preserve"> Ensuite chaque partie de "Grid" est une partie de la map.</w:t>
+        <w:t>leur "</w:t>
+      </w:r>
+      <w:proofErr w:type="spellStart"/>
+      <w:r>
+        <w:t>Order</w:t>
+      </w:r>
+      <w:proofErr w:type="spellEnd"/>
+      <w:r>
+        <w:t xml:space="preserve"> in Layer" : l'image avec un </w:t>
+      </w:r>
+      <w:proofErr w:type="spellStart"/>
+      <w:r>
+        <w:t>order</w:t>
+      </w:r>
+      <w:proofErr w:type="spellEnd"/>
+      <w:r>
+        <w:t xml:space="preserve"> à 4 apparaitra devant une à 0.</w:t>
+      </w:r>
+      <w:r>
+        <w:t xml:space="preserve"> Ensuite chaque partie de "</w:t>
+      </w:r>
+      <w:proofErr w:type="spellStart"/>
+      <w:r>
+        <w:t>Grid</w:t>
+      </w:r>
+      <w:proofErr w:type="spellEnd"/>
+      <w:r>
+        <w:t xml:space="preserve">" est une partie de la </w:t>
+      </w:r>
+      <w:proofErr w:type="spellStart"/>
+      <w:r>
+        <w:t>map</w:t>
+      </w:r>
+      <w:proofErr w:type="spellEnd"/>
+      <w:r>
+        <w:t>.</w:t>
       </w:r>
     </w:p>
     <w:p/>
@@ -691,7 +859,15 @@
         </w:drawing>
       </w:r>
       <w:r>
-        <w:t xml:space="preserve">Il y a pour finir "Coin" et "Spawner" qui vont gérer la </w:t>
+        <w:t>Il y a pour finir "Coin" et "</w:t>
+      </w:r>
+      <w:proofErr w:type="spellStart"/>
+      <w:r>
+        <w:t>Spawner</w:t>
+      </w:r>
+      <w:proofErr w:type="spellEnd"/>
+      <w:r>
+        <w:t xml:space="preserve">" qui vont gérer la </w:t>
       </w:r>
       <w:r>
         <w:rPr>
@@ -778,6 +954,13 @@
       </w:r>
     </w:p>
     <w:p>
+      <w:pPr>
+        <w:pStyle w:val="Paragraphedeliste"/>
+        <w:numPr>
+          <w:ilvl w:val="0"/>
+          <w:numId w:val="2"/>
+        </w:numPr>
+      </w:pPr>
       <w:r>
         <w:t xml:space="preserve">Il y a le dossier </w:t>
       </w:r>
@@ -788,7 +971,19 @@
         <w:t>qui contient toutes les animations, tant celles des joueurs que de la pièce que du texte.</w:t>
       </w:r>
       <w:r>
-        <w:t xml:space="preserve"> Il y a le dossier </w:t>
+        <w:t xml:space="preserve"> </w:t>
+      </w:r>
+    </w:p>
+    <w:p>
+      <w:pPr>
+        <w:pStyle w:val="Paragraphedeliste"/>
+        <w:numPr>
+          <w:ilvl w:val="0"/>
+          <w:numId w:val="2"/>
+        </w:numPr>
+      </w:pPr>
+      <w:r>
+        <w:t xml:space="preserve">Il y a le dossier </w:t>
       </w:r>
       <w:r>
         <w:t>"</w:t>
@@ -817,6 +1012,15 @@
       <w:r>
         <w:t>.</w:t>
       </w:r>
+    </w:p>
+    <w:p>
+      <w:pPr>
+        <w:pStyle w:val="Paragraphedeliste"/>
+        <w:numPr>
+          <w:ilvl w:val="0"/>
+          <w:numId w:val="2"/>
+        </w:numPr>
+      </w:pPr>
       <w:r>
         <w:t xml:space="preserve"> Ensuite le dossier </w:t>
       </w:r>
@@ -839,7 +1043,19 @@
         <w:t>.</w:t>
       </w:r>
       <w:r>
-        <w:t xml:space="preserve"> Ensuite le dossier </w:t>
+        <w:t xml:space="preserve"> </w:t>
+      </w:r>
+    </w:p>
+    <w:p>
+      <w:pPr>
+        <w:pStyle w:val="Paragraphedeliste"/>
+        <w:numPr>
+          <w:ilvl w:val="0"/>
+          <w:numId w:val="2"/>
+        </w:numPr>
+      </w:pPr>
+      <w:r>
+        <w:t xml:space="preserve">Ensuite le dossier </w:t>
       </w:r>
       <w:r>
         <w:t>"</w:t>
@@ -848,16 +1064,57 @@
         <w:t>Palettes</w:t>
       </w:r>
       <w:r>
-        <w:t>" qui contient la TilePalette</w:t>
-      </w:r>
-      <w:r>
-        <w:t>. Ensuite le Dossier "PolicePixel" qui contient une police modifiée</w:t>
-      </w:r>
-      <w:r>
-        <w:t>. Ensuite le dossier "Prefabs"</w:t>
-      </w:r>
-      <w:r>
-        <w:t xml:space="preserve"> qui contient tous les prefabs </w:t>
+        <w:t xml:space="preserve">" qui contient la </w:t>
+      </w:r>
+      <w:proofErr w:type="spellStart"/>
+      <w:r>
+        <w:t>TilePalette</w:t>
+      </w:r>
+      <w:proofErr w:type="spellEnd"/>
+      <w:r>
+        <w:t>. Ensuite le Dossier "</w:t>
+      </w:r>
+      <w:proofErr w:type="spellStart"/>
+      <w:r>
+        <w:t>PolicePixel</w:t>
+      </w:r>
+      <w:proofErr w:type="spellEnd"/>
+      <w:r>
+        <w:t>" qui contient une police modifiée</w:t>
+      </w:r>
+      <w:r>
+        <w:t xml:space="preserve">. </w:t>
+      </w:r>
+    </w:p>
+    <w:p>
+      <w:pPr>
+        <w:pStyle w:val="Paragraphedeliste"/>
+        <w:numPr>
+          <w:ilvl w:val="0"/>
+          <w:numId w:val="2"/>
+        </w:numPr>
+      </w:pPr>
+      <w:r>
+        <w:t>Ensuite le dossier "</w:t>
+      </w:r>
+      <w:proofErr w:type="spellStart"/>
+      <w:r>
+        <w:t>Prefabs</w:t>
+      </w:r>
+      <w:proofErr w:type="spellEnd"/>
+      <w:r>
+        <w:t>"</w:t>
+      </w:r>
+      <w:r>
+        <w:t xml:space="preserve"> qui contient tous les </w:t>
+      </w:r>
+      <w:proofErr w:type="spellStart"/>
+      <w:r>
+        <w:t>prefabs</w:t>
+      </w:r>
+      <w:proofErr w:type="spellEnd"/>
+      <w:r>
+        <w:t xml:space="preserve"> </w:t>
       </w:r>
       <w:r>
         <w:t xml:space="preserve">du projet. </w:t>
@@ -866,31 +1123,106 @@
         <w:t>Il y a la première section qui contient</w:t>
       </w:r>
       <w:r>
-        <w:t xml:space="preserve"> le prefab</w:t>
-      </w:r>
+        <w:t xml:space="preserve"> le </w:t>
+      </w:r>
+      <w:proofErr w:type="spellStart"/>
+      <w:r>
+        <w:t>prefab</w:t>
+      </w:r>
+      <w:proofErr w:type="spellEnd"/>
       <w:r>
         <w:t xml:space="preserve"> de la sélection des personnages et un dossier "Ressources" qui</w:t>
       </w:r>
       <w:r>
-        <w:t xml:space="preserve"> contient les prefab des joueurs disponibles dans le jeu.</w:t>
-      </w:r>
-      <w:r>
-        <w:t xml:space="preserve"> Et pour finir ce dossier, un sous-dossier "Choices" qui contient l'image pour le choix des personn</w:t>
-      </w:r>
-      <w:r>
-        <w:t xml:space="preserve">ages et d'affichage dans le jeu. Le dossier suivant est le dossier "Scene" qui contient toutes les </w:t>
+        <w:t xml:space="preserve"> contient les </w:t>
+      </w:r>
+      <w:proofErr w:type="spellStart"/>
+      <w:r>
+        <w:t>prefab</w:t>
+      </w:r>
+      <w:proofErr w:type="spellEnd"/>
+      <w:r>
+        <w:t xml:space="preserve"> des joueurs disponibles dans le jeu.</w:t>
+      </w:r>
+      <w:r>
+        <w:t xml:space="preserve"> Et pour finir ce dossier, un sous-dossier "</w:t>
+      </w:r>
+      <w:proofErr w:type="spellStart"/>
+      <w:r>
+        <w:t>Choices</w:t>
+      </w:r>
+      <w:proofErr w:type="spellEnd"/>
+      <w:r>
+        <w:t>" qui contient l'image pour le choix des personn</w:t>
+      </w:r>
+      <w:r>
+        <w:t xml:space="preserve">ages et d'affichage dans le jeu. </w:t>
+      </w:r>
+    </w:p>
+    <w:p>
+      <w:pPr>
+        <w:pStyle w:val="Paragraphedeliste"/>
+        <w:numPr>
+          <w:ilvl w:val="0"/>
+          <w:numId w:val="2"/>
+        </w:numPr>
+      </w:pPr>
+      <w:r>
+        <w:t>Le dossier suivant est le dossier "</w:t>
+      </w:r>
+      <w:proofErr w:type="spellStart"/>
+      <w:r>
+        <w:t>Scene</w:t>
+      </w:r>
+      <w:proofErr w:type="spellEnd"/>
+      <w:r>
+        <w:t xml:space="preserve">" qui contient toutes les </w:t>
       </w:r>
       <w:r>
         <w:t xml:space="preserve">scènes. </w:t>
       </w:r>
-      <w:r>
-        <w:t>Le "scripts" quant à lui contient tous les scripts utilisé dans le projet</w:t>
+    </w:p>
+    <w:p>
+      <w:pPr>
+        <w:pStyle w:val="Paragraphedeliste"/>
+        <w:numPr>
+          <w:ilvl w:val="0"/>
+          <w:numId w:val="2"/>
+        </w:numPr>
+      </w:pPr>
+      <w:r>
+        <w:t xml:space="preserve">Le </w:t>
+      </w:r>
+      <w:r>
+        <w:t xml:space="preserve">dossier </w:t>
+      </w:r>
+      <w:r>
+        <w:t>"scripts" quant à lui contient tous les scripts utilisé dans le projet</w:t>
       </w:r>
       <w:r>
         <w:t xml:space="preserve">. </w:t>
       </w:r>
-      <w:r>
-        <w:t>Le dossier "sprites"</w:t>
+    </w:p>
+    <w:p>
+      <w:pPr>
+        <w:pStyle w:val="Paragraphedeliste"/>
+        <w:numPr>
+          <w:ilvl w:val="0"/>
+          <w:numId w:val="2"/>
+        </w:numPr>
+      </w:pPr>
+      <w:bookmarkStart w:id="0" w:name="_GoBack"/>
+      <w:bookmarkEnd w:id="0"/>
+      <w:r>
+        <w:t>Le dossier "</w:t>
+      </w:r>
+      <w:proofErr w:type="spellStart"/>
+      <w:r>
+        <w:t>sprites</w:t>
+      </w:r>
+      <w:proofErr w:type="spellEnd"/>
+      <w:r>
+        <w:t>"</w:t>
       </w:r>
       <w:r>
         <w:t xml:space="preserve"> contient toutes </w:t>
@@ -901,14 +1233,39 @@
       <w:r>
         <w:t>.</w:t>
       </w:r>
-      <w:r>
-        <w:t xml:space="preserve"> Et pour finir le dossier "Tiles" qui contient toutes </w:t>
+    </w:p>
+    <w:p>
+      <w:pPr>
+        <w:pStyle w:val="Paragraphedeliste"/>
+        <w:numPr>
+          <w:ilvl w:val="0"/>
+          <w:numId w:val="2"/>
+        </w:numPr>
+      </w:pPr>
+      <w:r>
+        <w:t xml:space="preserve"> Et pour finir le dossier "</w:t>
+      </w:r>
+      <w:proofErr w:type="spellStart"/>
+      <w:r>
+        <w:t>Tiles</w:t>
+      </w:r>
+      <w:proofErr w:type="spellEnd"/>
+      <w:r>
+        <w:t xml:space="preserve">" qui contient toutes </w:t>
       </w:r>
       <w:r>
         <w:t>les parties</w:t>
       </w:r>
       <w:r>
-        <w:t xml:space="preserve"> de la Tile Palette.</w:t>
+        <w:t xml:space="preserve"> de la </w:t>
+      </w:r>
+      <w:proofErr w:type="spellStart"/>
+      <w:r>
+        <w:t>Tile</w:t>
+      </w:r>
+      <w:proofErr w:type="spellEnd"/>
+      <w:r>
+        <w:t xml:space="preserve"> Palette.</w:t>
       </w:r>
     </w:p>
     <w:p>
@@ -922,7 +1279,15 @@
         <w:pStyle w:val="Titre1"/>
       </w:pPr>
       <w:r>
-        <w:t>Créé un build utilisable</w:t>
+        <w:t xml:space="preserve">Créé un </w:t>
+      </w:r>
+      <w:proofErr w:type="spellStart"/>
+      <w:r>
+        <w:t>build</w:t>
+      </w:r>
+      <w:proofErr w:type="spellEnd"/>
+      <w:r>
+        <w:t xml:space="preserve"> utilisable</w:t>
       </w:r>
     </w:p>
     <w:p>
@@ -981,7 +1346,15 @@
                               <w:jc w:val="center"/>
                             </w:pPr>
                             <w:r>
-                              <w:t xml:space="preserve">Les scenes </w:t>
+                              <w:t xml:space="preserve">Les </w:t>
+                            </w:r>
+                            <w:proofErr w:type="spellStart"/>
+                            <w:r>
+                              <w:t>scenes</w:t>
+                            </w:r>
+                            <w:proofErr w:type="spellEnd"/>
+                            <w:r>
+                              <w:t xml:space="preserve"> </w:t>
                             </w:r>
                           </w:p>
                         </w:txbxContent>
@@ -1161,8 +1534,13 @@
                               <w:jc w:val="center"/>
                             </w:pPr>
                             <w:r>
-                              <w:t>Puis créé le build</w:t>
+                              <w:t xml:space="preserve">Puis créé le </w:t>
                             </w:r>
+                            <w:proofErr w:type="spellStart"/>
+                            <w:r>
+                              <w:t>build</w:t>
+                            </w:r>
+                            <w:proofErr w:type="spellEnd"/>
                           </w:p>
                         </w:txbxContent>
                       </wps:txbx>
@@ -1511,10 +1889,26 @@
         </w:drawing>
       </w:r>
       <w:r>
-        <w:t xml:space="preserve">Pour créer un nouveau build il faut aller sous </w:t>
-      </w:r>
-      <w:r>
-        <w:t>File -&gt; Build Settings</w:t>
+        <w:t xml:space="preserve">Pour créer un nouveau </w:t>
+      </w:r>
+      <w:proofErr w:type="spellStart"/>
+      <w:r>
+        <w:t>build</w:t>
+      </w:r>
+      <w:proofErr w:type="spellEnd"/>
+      <w:r>
+        <w:t xml:space="preserve"> il faut aller sous </w:t>
+      </w:r>
+      <w:r>
+        <w:t xml:space="preserve">File -&gt; </w:t>
+      </w:r>
+      <w:proofErr w:type="spellStart"/>
+      <w:r>
+        <w:t>Build</w:t>
+      </w:r>
+      <w:proofErr w:type="spellEnd"/>
+      <w:r>
+        <w:t xml:space="preserve"> Settings</w:t>
       </w:r>
       <w:r>
         <w:t>… qui vous</w:t>
@@ -1532,7 +1926,15 @@
         <w:t>les paramètres</w:t>
       </w:r>
       <w:r>
-        <w:t xml:space="preserve"> du build.</w:t>
+        <w:t xml:space="preserve"> du </w:t>
+      </w:r>
+      <w:proofErr w:type="spellStart"/>
+      <w:r>
+        <w:t>build</w:t>
+      </w:r>
+      <w:proofErr w:type="spellEnd"/>
+      <w:r>
+        <w:t>.</w:t>
       </w:r>
       <w:r>
         <w:t xml:space="preserve"> </w:t>
@@ -1702,7 +2104,7 @@
             <w:noProof/>
             <w:lang w:val="fr-FR"/>
           </w:rPr>
-          <w:t>1</w:t>
+          <w:t>2</w:t>
         </w:r>
         <w:r>
           <w:fldChar w:fldCharType="end"/>
@@ -1720,8 +2122,13 @@
     <w:r>
       <w:tab/>
     </w:r>
+    <w:proofErr w:type="spellStart"/>
     <w:r>
-      <w:t>CFPT SMASH</w:t>
+      <w:t>CFPT</w:t>
+    </w:r>
+    <w:proofErr w:type="spellEnd"/>
+    <w:r>
+      <w:t xml:space="preserve"> SMASH</w:t>
     </w:r>
     <w:r>
       <w:tab/>
@@ -1786,7 +2193,15 @@
       <w:pStyle w:val="En-tte"/>
     </w:pPr>
     <w:r>
-      <w:t>Grégoire Péan, Jordan Folly-Sogoda, Gabriel Martin, Remy Beau, Antoine Davet</w:t>
+      <w:t xml:space="preserve">Grégoire Péan, Jordan </w:t>
+    </w:r>
+    <w:proofErr w:type="spellStart"/>
+    <w:r>
+      <w:t>Folly-Sogoda</w:t>
+    </w:r>
+    <w:proofErr w:type="spellEnd"/>
+    <w:r>
+      <w:t>, Gabriel Martin, Remy Beau, Antoine Davet</w:t>
     </w:r>
   </w:p>
 </w:hdr>
@@ -1805,10 +2220,10 @@
 <file path=word/numbering.xml><?xml version="1.0" encoding="utf-8"?>
 <w:numbering xmlns:wpc="http://schemas.microsoft.com/office/word/2010/wordprocessingCanvas" xmlns:cx="http://schemas.microsoft.com/office/drawing/2014/chartex" xmlns:cx1="http://schemas.microsoft.com/office/drawing/2015/9/8/chartex" xmlns:mc="http://schemas.openxmlformats.org/markup-compatibility/2006" xmlns:o="urn:schemas-microsoft-com:office:office" xmlns:r="http://schemas.openxmlformats.org/officeDocument/2006/relationships" xmlns:m="http://schemas.openxmlformats.org/officeDocument/2006/math" xmlns:v="urn:schemas-microsoft-com:vml" xmlns:wp14="http://schemas.microsoft.com/office/word/2010/wordprocessingDrawing" xmlns:wp="http://schemas.openxmlformats.org/drawingml/2006/wordprocessingDrawing" xmlns:w10="urn:schemas-microsoft-com:office:word" xmlns:w="http://schemas.openxmlformats.org/wordprocessingml/2006/main" xmlns:w14="http://schemas.microsoft.com/office/word/2010/wordml" xmlns:w15="http://schemas.microsoft.com/office/word/2012/wordml" xmlns:w16se="http://schemas.microsoft.com/office/word/2015/wordml/symex" xmlns:wpg="http://schemas.microsoft.com/office/word/2010/wordprocessingGroup" xmlns:wpi="http://schemas.microsoft.com/office/word/2010/wordprocessingInk" xmlns:wne="http://schemas.microsoft.com/office/word/2006/wordml" xmlns:wps="http://schemas.microsoft.com/office/word/2010/wordprocessingShape" mc:Ignorable="w14 w15 w16se wp14">
   <w:abstractNum w:abstractNumId="0" w15:restartNumberingAfterBreak="0">
-    <w:nsid w:val="7BED7773"/>
+    <w:nsid w:val="76236644"/>
     <w:multiLevelType w:val="hybridMultilevel"/>
-    <w:tmpl w:val="D1125DCC"/>
-    <w:lvl w:ilvl="0" w:tplc="065EB1EA">
+    <w:tmpl w:val="03E24EFC"/>
+    <w:lvl w:ilvl="0" w:tplc="F87C6318">
       <w:numFmt w:val="bullet"/>
       <w:lvlText w:val="-"/>
       <w:lvlJc w:val="left"/>
@@ -1916,7 +2331,122 @@
       </w:rPr>
     </w:lvl>
   </w:abstractNum>
+  <w:abstractNum w:abstractNumId="1" w15:restartNumberingAfterBreak="0">
+    <w:nsid w:val="7BED7773"/>
+    <w:multiLevelType w:val="hybridMultilevel"/>
+    <w:tmpl w:val="D1125DCC"/>
+    <w:lvl w:ilvl="0" w:tplc="065EB1EA">
+      <w:numFmt w:val="bullet"/>
+      <w:lvlText w:val="-"/>
+      <w:lvlJc w:val="left"/>
+      <w:pPr>
+        <w:ind w:left="720" w:hanging="360"/>
+      </w:pPr>
+      <w:rPr>
+        <w:rFonts w:ascii="Calibri" w:eastAsiaTheme="minorHAnsi" w:hAnsi="Calibri" w:cs="Calibri" w:hint="default"/>
+      </w:rPr>
+    </w:lvl>
+    <w:lvl w:ilvl="1" w:tplc="100C0003" w:tentative="1">
+      <w:start w:val="1"/>
+      <w:numFmt w:val="bullet"/>
+      <w:lvlText w:val="o"/>
+      <w:lvlJc w:val="left"/>
+      <w:pPr>
+        <w:ind w:left="1440" w:hanging="360"/>
+      </w:pPr>
+      <w:rPr>
+        <w:rFonts w:ascii="Courier New" w:hAnsi="Courier New" w:cs="Courier New" w:hint="default"/>
+      </w:rPr>
+    </w:lvl>
+    <w:lvl w:ilvl="2" w:tplc="100C0005" w:tentative="1">
+      <w:start w:val="1"/>
+      <w:numFmt w:val="bullet"/>
+      <w:lvlText w:val=""/>
+      <w:lvlJc w:val="left"/>
+      <w:pPr>
+        <w:ind w:left="2160" w:hanging="360"/>
+      </w:pPr>
+      <w:rPr>
+        <w:rFonts w:ascii="Wingdings" w:hAnsi="Wingdings" w:hint="default"/>
+      </w:rPr>
+    </w:lvl>
+    <w:lvl w:ilvl="3" w:tplc="100C0001" w:tentative="1">
+      <w:start w:val="1"/>
+      <w:numFmt w:val="bullet"/>
+      <w:lvlText w:val=""/>
+      <w:lvlJc w:val="left"/>
+      <w:pPr>
+        <w:ind w:left="2880" w:hanging="360"/>
+      </w:pPr>
+      <w:rPr>
+        <w:rFonts w:ascii="Symbol" w:hAnsi="Symbol" w:hint="default"/>
+      </w:rPr>
+    </w:lvl>
+    <w:lvl w:ilvl="4" w:tplc="100C0003" w:tentative="1">
+      <w:start w:val="1"/>
+      <w:numFmt w:val="bullet"/>
+      <w:lvlText w:val="o"/>
+      <w:lvlJc w:val="left"/>
+      <w:pPr>
+        <w:ind w:left="3600" w:hanging="360"/>
+      </w:pPr>
+      <w:rPr>
+        <w:rFonts w:ascii="Courier New" w:hAnsi="Courier New" w:cs="Courier New" w:hint="default"/>
+      </w:rPr>
+    </w:lvl>
+    <w:lvl w:ilvl="5" w:tplc="100C0005" w:tentative="1">
+      <w:start w:val="1"/>
+      <w:numFmt w:val="bullet"/>
+      <w:lvlText w:val=""/>
+      <w:lvlJc w:val="left"/>
+      <w:pPr>
+        <w:ind w:left="4320" w:hanging="360"/>
+      </w:pPr>
+      <w:rPr>
+        <w:rFonts w:ascii="Wingdings" w:hAnsi="Wingdings" w:hint="default"/>
+      </w:rPr>
+    </w:lvl>
+    <w:lvl w:ilvl="6" w:tplc="100C0001" w:tentative="1">
+      <w:start w:val="1"/>
+      <w:numFmt w:val="bullet"/>
+      <w:lvlText w:val=""/>
+      <w:lvlJc w:val="left"/>
+      <w:pPr>
+        <w:ind w:left="5040" w:hanging="360"/>
+      </w:pPr>
+      <w:rPr>
+        <w:rFonts w:ascii="Symbol" w:hAnsi="Symbol" w:hint="default"/>
+      </w:rPr>
+    </w:lvl>
+    <w:lvl w:ilvl="7" w:tplc="100C0003" w:tentative="1">
+      <w:start w:val="1"/>
+      <w:numFmt w:val="bullet"/>
+      <w:lvlText w:val="o"/>
+      <w:lvlJc w:val="left"/>
+      <w:pPr>
+        <w:ind w:left="5760" w:hanging="360"/>
+      </w:pPr>
+      <w:rPr>
+        <w:rFonts w:ascii="Courier New" w:hAnsi="Courier New" w:cs="Courier New" w:hint="default"/>
+      </w:rPr>
+    </w:lvl>
+    <w:lvl w:ilvl="8" w:tplc="100C0005" w:tentative="1">
+      <w:start w:val="1"/>
+      <w:numFmt w:val="bullet"/>
+      <w:lvlText w:val=""/>
+      <w:lvlJc w:val="left"/>
+      <w:pPr>
+        <w:ind w:left="6480" w:hanging="360"/>
+      </w:pPr>
+      <w:rPr>
+        <w:rFonts w:ascii="Wingdings" w:hAnsi="Wingdings" w:hint="default"/>
+      </w:rPr>
+    </w:lvl>
+  </w:abstractNum>
   <w:num w:numId="1">
+    <w:abstractNumId w:val="1"/>
+  </w:num>
+  <w:num w:numId="2">
     <w:abstractNumId w:val="0"/>
   </w:num>
 </w:numbering>
@@ -2758,7 +3288,7 @@
 </file>
 
 <file path=customXml/itemProps1.xml><?xml version="1.0" encoding="utf-8"?>
-<ds:datastoreItem xmlns:ds="http://schemas.openxmlformats.org/officeDocument/2006/customXml" ds:itemID="{88A49580-C79C-43DA-B879-2373A6C9A603}">
+<ds:datastoreItem xmlns:ds="http://schemas.openxmlformats.org/officeDocument/2006/customXml" ds:itemID="{9C8A89D5-1C52-48C2-9403-E192C20214ED}">
   <ds:schemaRefs>
     <ds:schemaRef ds:uri="http://schemas.openxmlformats.org/officeDocument/2006/bibliography"/>
   </ds:schemaRefs>

</xml_diff>